<commit_message>
Updated Resume to a pdf link rather than an html link.
</commit_message>
<xml_diff>
--- a/files/AliciaDagle_Resume.docx
+++ b/files/AliciaDagle_Resume.docx
@@ -325,14 +325,7 @@
           <w:sz w:val="20"/>
           <w:szCs w:val="20"/>
         </w:rPr>
-        <w:t>Engineering, GPA: 3.</w:t>
-      </w:r>
-      <w:r>
-        <w:rPr>
-          <w:sz w:val="20"/>
-          <w:szCs w:val="20"/>
-        </w:rPr>
-        <w:t>70</w:t>
+        <w:t>Engineering, GPA: 3.70</w:t>
       </w:r>
       <w:r>
         <w:rPr>
@@ -347,27 +340,7 @@
           <w:szCs w:val="20"/>
         </w:rPr>
         <w:tab/>
-      </w:r>
-      <w:r>
-        <w:rPr>
-          <w:sz w:val="20"/>
-          <w:szCs w:val="20"/>
-        </w:rPr>
-        <w:t>Expected Dec</w:t>
-      </w:r>
-      <w:r>
-        <w:rPr>
-          <w:sz w:val="20"/>
-          <w:szCs w:val="20"/>
-        </w:rPr>
-        <w:t xml:space="preserve"> 201</w:t>
-      </w:r>
-      <w:r>
-        <w:rPr>
-          <w:sz w:val="20"/>
-          <w:szCs w:val="20"/>
-        </w:rPr>
-        <w:t>9</w:t>
+        <w:t>Expected Dec 2019</w:t>
       </w:r>
     </w:p>
     <w:p>
@@ -428,28 +401,7 @@
           <w:szCs w:val="20"/>
         </w:rPr>
         <w:tab/>
-        <w:t xml:space="preserve">Expected </w:t>
-      </w:r>
-      <w:r>
-        <w:rPr>
-          <w:sz w:val="20"/>
-          <w:szCs w:val="20"/>
-        </w:rPr>
-        <w:t>May</w:t>
-      </w:r>
-      <w:r>
-        <w:rPr>
-          <w:sz w:val="20"/>
-          <w:szCs w:val="20"/>
-        </w:rPr>
-        <w:t xml:space="preserve"> 20</w:t>
-      </w:r>
-      <w:r>
-        <w:rPr>
-          <w:sz w:val="20"/>
-          <w:szCs w:val="20"/>
-        </w:rPr>
-        <w:t>21</w:t>
+        <w:t>Expected May 2021</w:t>
       </w:r>
     </w:p>
     <w:p>
@@ -474,14 +426,7 @@
           <w:sz w:val="20"/>
           <w:szCs w:val="20"/>
         </w:rPr>
-        <w:t>Doctor</w:t>
-      </w:r>
-      <w:r>
-        <w:rPr>
-          <w:sz w:val="20"/>
-          <w:szCs w:val="20"/>
-        </w:rPr>
-        <w:t xml:space="preserve"> </w:t>
+        <w:t xml:space="preserve">Doctor </w:t>
       </w:r>
       <w:r>
         <w:rPr>
@@ -517,14 +462,7 @@
           <w:szCs w:val="20"/>
         </w:rPr>
         <w:tab/>
-        <w:t>Expected May 202</w:t>
-      </w:r>
-      <w:r>
-        <w:rPr>
-          <w:sz w:val="20"/>
-          <w:szCs w:val="20"/>
-        </w:rPr>
-        <w:t>3</w:t>
+        <w:t>Expected May 2023</w:t>
       </w:r>
     </w:p>
     <w:p>
@@ -913,28 +851,7 @@
                 <w:sz w:val="20"/>
                 <w:szCs w:val="20"/>
               </w:rPr>
-              <w:t xml:space="preserve"> Mechanics of Solids; Heat Transfer; Electronics;  Electricity &amp; Magnetism; Classical Mechanics; Oscillations, Waves &amp; Optics; Intro Chemistry I-II;</w:t>
-            </w:r>
-            <w:r>
-              <w:rPr>
-                <w:sz w:val="20"/>
-                <w:szCs w:val="20"/>
-              </w:rPr>
-              <w:t xml:space="preserve"> </w:t>
-            </w:r>
-            <w:r>
-              <w:rPr>
-                <w:sz w:val="20"/>
-                <w:szCs w:val="20"/>
-              </w:rPr>
-              <w:t>Computer Simulations Lab; Honors Tutorial in Mechanical Engineering (Research in Robotics Rehabilitation Lab)</w:t>
-            </w:r>
-            <w:r>
-              <w:rPr>
-                <w:sz w:val="20"/>
-                <w:szCs w:val="20"/>
-              </w:rPr>
-              <w:t>; Biomedical Ethics.</w:t>
+              <w:t xml:space="preserve"> Mechanics of Solids; Heat Transfer; Electronics;  Electricity &amp; Magnetism; Classical Mechanics; Oscillations, Waves &amp; Optics; Intro Chemistry I-II; Computer Simulations Lab; Honors Tutorial in Mechanical Engineering (Research in Robotics Rehabilitation Lab); Biomedical Ethics.</w:t>
             </w:r>
           </w:p>
           <w:p>
@@ -2544,23 +2461,23 @@
           <w:sz w:val="20"/>
           <w:szCs w:val="20"/>
         </w:rPr>
-        <w:t xml:space="preserve">National Research </w:t>
-      </w:r>
-      <w:proofErr w:type="spellStart"/>
-      <w:r>
-        <w:rPr>
-          <w:sz w:val="20"/>
-          <w:szCs w:val="20"/>
-        </w:rPr>
-        <w:t>Founation</w:t>
-      </w:r>
-      <w:proofErr w:type="spellEnd"/>
-      <w:r>
-        <w:rPr>
-          <w:sz w:val="20"/>
-          <w:szCs w:val="20"/>
-        </w:rPr>
-        <w:t xml:space="preserve"> </w:t>
+        <w:t>National Research Foun</w:t>
+      </w:r>
+      <w:r>
+        <w:rPr>
+          <w:sz w:val="20"/>
+          <w:szCs w:val="20"/>
+        </w:rPr>
+        <w:t>d</w:t>
+      </w:r>
+      <w:bookmarkStart w:id="0" w:name="_GoBack"/>
+      <w:bookmarkEnd w:id="0"/>
+      <w:r>
+        <w:rPr>
+          <w:sz w:val="20"/>
+          <w:szCs w:val="20"/>
+        </w:rPr>
+        <w:t xml:space="preserve">ation </w:t>
       </w:r>
       <w:proofErr w:type="spellStart"/>
       <w:r>
@@ -3249,16 +3166,7 @@
           <w:sz w:val="20"/>
           <w:szCs w:val="20"/>
         </w:rPr>
-        <w:t>ith organization; Best Buddies; U</w:t>
-      </w:r>
-      <w:bookmarkStart w:id="0" w:name="_GoBack"/>
-      <w:bookmarkEnd w:id="0"/>
-      <w:r>
-        <w:rPr>
-          <w:sz w:val="20"/>
-          <w:szCs w:val="20"/>
-        </w:rPr>
-        <w:t>nified Sports</w:t>
+        <w:t>ith organization; Best Buddies; Unified Sports</w:t>
       </w:r>
       <w:r>
         <w:rPr>
@@ -9738,6 +9646,7 @@
     <w:lsdException w:name="HTML Sample" w:semiHidden="1" w:unhideWhenUsed="1"/>
     <w:lsdException w:name="HTML Typewriter" w:semiHidden="1" w:unhideWhenUsed="1"/>
     <w:lsdException w:name="HTML Variable" w:semiHidden="1" w:unhideWhenUsed="1"/>
+    <w:lsdException w:name="Normal Table" w:semiHidden="1" w:unhideWhenUsed="1"/>
     <w:lsdException w:name="annotation subject" w:semiHidden="1" w:unhideWhenUsed="1"/>
     <w:lsdException w:name="No List" w:semiHidden="1" w:unhideWhenUsed="1"/>
     <w:lsdException w:name="Outline List 1" w:semiHidden="1" w:unhideWhenUsed="1"/>
@@ -9783,9 +9692,11 @@
     <w:lsdException w:name="Table Subtle 1" w:semiHidden="1" w:unhideWhenUsed="1"/>
     <w:lsdException w:name="Table Subtle 2" w:semiHidden="1" w:unhideWhenUsed="1"/>
     <w:lsdException w:name="Table Web 1" w:semiHidden="1" w:unhideWhenUsed="1"/>
+    <w:lsdException w:name="Table Web 2" w:semiHidden="1" w:unhideWhenUsed="1"/>
     <w:lsdException w:name="Table Web 3" w:semiHidden="1" w:unhideWhenUsed="1"/>
     <w:lsdException w:name="Balloon Text" w:semiHidden="1" w:unhideWhenUsed="1"/>
     <w:lsdException w:name="Table Grid" w:uiPriority="59"/>
+    <w:lsdException w:name="Table Theme" w:semiHidden="1" w:unhideWhenUsed="1"/>
     <w:lsdException w:name="Placeholder Text" w:semiHidden="1"/>
     <w:lsdException w:name="No Spacing" w:uiPriority="1" w:qFormat="1"/>
     <w:lsdException w:name="Light Shading" w:uiPriority="60"/>
@@ -10482,7 +10393,7 @@
 </file>
 
 <file path=customXml/itemProps1.xml><?xml version="1.0" encoding="utf-8"?>
-<ds:datastoreItem xmlns:ds="http://schemas.openxmlformats.org/officeDocument/2006/customXml" ds:itemID="{1C75A61E-6D3D-4D71-B8A9-32971C153988}">
+<ds:datastoreItem xmlns:ds="http://schemas.openxmlformats.org/officeDocument/2006/customXml" ds:itemID="{9A271B06-EF8B-40B1-9709-A84B05633E47}">
   <ds:schemaRefs>
     <ds:schemaRef ds:uri="http://schemas.openxmlformats.org/officeDocument/2006/bibliography"/>
   </ds:schemaRefs>

</xml_diff>

<commit_message>
Added dashboard for HW 4, problem 2.
</commit_message>
<xml_diff>
--- a/files/AliciaDagle_Resume.docx
+++ b/files/AliciaDagle_Resume.docx
@@ -2470,8 +2470,6 @@
         </w:rPr>
         <w:t>d</w:t>
       </w:r>
-      <w:bookmarkStart w:id="0" w:name="_GoBack"/>
-      <w:bookmarkEnd w:id="0"/>
       <w:r>
         <w:rPr>
           <w:sz w:val="20"/>
@@ -3066,23 +3064,35 @@
           <w:sz w:val="20"/>
           <w:szCs w:val="20"/>
         </w:rPr>
-        <w:t xml:space="preserve"> </w:t>
-      </w:r>
-      <w:proofErr w:type="spellStart"/>
-      <w:r>
-        <w:rPr>
-          <w:sz w:val="20"/>
-          <w:szCs w:val="20"/>
-        </w:rPr>
-        <w:t>Competative</w:t>
-      </w:r>
-      <w:proofErr w:type="spellEnd"/>
-      <w:r>
-        <w:rPr>
-          <w:sz w:val="20"/>
-          <w:szCs w:val="20"/>
-        </w:rPr>
-        <w:t xml:space="preserve"> ballroom dance</w:t>
+        <w:t xml:space="preserve"> Comp</w:t>
+      </w:r>
+      <w:r>
+        <w:rPr>
+          <w:sz w:val="20"/>
+          <w:szCs w:val="20"/>
+        </w:rPr>
+        <w:t>e</w:t>
+      </w:r>
+      <w:r>
+        <w:rPr>
+          <w:sz w:val="20"/>
+          <w:szCs w:val="20"/>
+        </w:rPr>
+        <w:t>t</w:t>
+      </w:r>
+      <w:r>
+        <w:rPr>
+          <w:sz w:val="20"/>
+          <w:szCs w:val="20"/>
+        </w:rPr>
+        <w:t>i</w:t>
+      </w:r>
+      <w:r>
+        <w:rPr>
+          <w:sz w:val="20"/>
+          <w:szCs w:val="20"/>
+        </w:rPr>
+        <w:t>tive ballroom dance</w:t>
       </w:r>
       <w:r>
         <w:rPr>
@@ -3143,7 +3153,16 @@
           <w:sz w:val="20"/>
           <w:szCs w:val="20"/>
         </w:rPr>
-        <w:t xml:space="preserve">Competitive gymnastics; </w:t>
+        <w:t>Competitive gymnastics</w:t>
+      </w:r>
+      <w:bookmarkStart w:id="0" w:name="_GoBack"/>
+      <w:bookmarkEnd w:id="0"/>
+      <w:r>
+        <w:rPr>
+          <w:sz w:val="20"/>
+          <w:szCs w:val="20"/>
+        </w:rPr>
+        <w:t xml:space="preserve">; </w:t>
       </w:r>
       <w:proofErr w:type="spellStart"/>
       <w:r>
@@ -10393,7 +10412,7 @@
 </file>
 
 <file path=customXml/itemProps1.xml><?xml version="1.0" encoding="utf-8"?>
-<ds:datastoreItem xmlns:ds="http://schemas.openxmlformats.org/officeDocument/2006/customXml" ds:itemID="{9A271B06-EF8B-40B1-9709-A84B05633E47}">
+<ds:datastoreItem xmlns:ds="http://schemas.openxmlformats.org/officeDocument/2006/customXml" ds:itemID="{08507C48-44A2-4B7E-9103-E36939A6428F}">
   <ds:schemaRefs>
     <ds:schemaRef ds:uri="http://schemas.openxmlformats.org/officeDocument/2006/bibliography"/>
   </ds:schemaRefs>

</xml_diff>